<commit_message>
Update Report and Comments
</commit_message>
<xml_diff>
--- a/Report/TFTPServerReport.docx
+++ b/Report/TFTPServerReport.docx
@@ -54,19 +54,19 @@
         </w:rPr>
         <w:t xml:space="preserve">Read Request </w:t>
       </w:r>
-      <w:proofErr w:type="gramStart"/>
       <w:r>
         <w:rPr>
           <w:b/>
         </w:rPr>
-        <w:t>From</w:t>
-      </w:r>
-      <w:proofErr w:type="gramEnd"/>
+        <w:t>f</w:t>
+      </w:r>
+      <w:bookmarkStart w:id="1" w:name="_GoBack"/>
+      <w:bookmarkEnd w:id="1"/>
       <w:r>
         <w:rPr>
           <w:b/>
         </w:rPr>
-        <w:t xml:space="preserve"> Client with file less than 512 Bytes (Screenshot):</w:t>
+        <w:t>rom Client with file less than 512 Bytes (Screenshot):</w:t>
       </w:r>
     </w:p>
     <w:p>
@@ -2099,8 +2099,6 @@
       <w:r>
         <w:t xml:space="preserve"> for the sent data</w:t>
       </w:r>
-      <w:bookmarkStart w:id="1" w:name="_GoBack"/>
-      <w:bookmarkEnd w:id="1"/>
       <w:r>
         <w:t xml:space="preserve"> matches the transfer ID of the sent packet. If it does </w:t>
       </w:r>

</xml_diff>

<commit_message>
everything is done, Alex should check a last time
</commit_message>
<xml_diff>
--- a/Report/TFTPServerReport.docx
+++ b/Report/TFTPServerReport.docx
@@ -4,13 +4,11 @@
   <w:body>
     <w:p>
       <w:pPr>
-        <w:pStyle w:val="Title"/>
+        <w:pStyle w:val="Titel"/>
         <w:jc w:val="center"/>
       </w:pPr>
       <w:bookmarkStart w:id="0" w:name="_Hlk3191116"/>
-      <w:bookmarkStart w:id="1" w:name="_GoBack"/>
       <w:bookmarkEnd w:id="0"/>
-      <w:bookmarkEnd w:id="1"/>
       <w:r>
         <w:t xml:space="preserve">DV201 (Software Engineering) Assignment </w:t>
       </w:r>
@@ -29,7 +27,7 @@
     </w:p>
     <w:p>
       <w:pPr>
-        <w:pStyle w:val="Title"/>
+        <w:pStyle w:val="Titel"/>
         <w:jc w:val="center"/>
       </w:pPr>
       <w:r>
@@ -38,7 +36,7 @@
     </w:p>
     <w:p>
       <w:pPr>
-        <w:pStyle w:val="Heading1"/>
+        <w:pStyle w:val="berschrift1"/>
       </w:pPr>
       <w:r>
         <w:t>Problem 1 (TFTP Server):</w:t>
@@ -73,11 +71,9 @@
       <w:r>
         <w:t xml:space="preserve">In the following test the windows explorer window shows the contents of the “read” directory for the </w:t>
       </w:r>
-      <w:proofErr w:type="spellStart"/>
-      <w:r>
-        <w:t>tftp</w:t>
-      </w:r>
-      <w:proofErr w:type="spellEnd"/>
+      <w:r>
+        <w:t>TFTP</w:t>
+      </w:r>
       <w:r>
         <w:t xml:space="preserve"> server. This directory contains all the available files that the client user can get. The explorer window on the right shows the local directory for the client user where the resultant image was stored. The TFTP client at the bottom shows that we will connect to localhost on port 4970 and in this case get the file </w:t>
       </w:r>
@@ -179,7 +175,6 @@
     </w:p>
     <w:p>
       <w:r>
-        <w:tab/>
         <w:t xml:space="preserve">The reason that the server uses socket and </w:t>
       </w:r>
       <w:proofErr w:type="spellStart"/>
@@ -196,10 +191,28 @@
       </w:r>
       <w:proofErr w:type="spellEnd"/>
       <w:r>
-        <w:t xml:space="preserve"> is then used when a connection is accepted </w:t>
-      </w:r>
-      <w:r>
-        <w:t xml:space="preserve">to open a new port so that the file/data can be transferred from the server to the client. This is done so that the known port the server runs on can be open to accept new incoming requests while the server is handling/transmitting files to clients on other ports. </w:t>
+        <w:t xml:space="preserve"> is then used when a connection is accepted</w:t>
+      </w:r>
+      <w:r>
+        <w:t xml:space="preserve"> with socket</w:t>
+      </w:r>
+      <w:r>
+        <w:t xml:space="preserve"> </w:t>
+      </w:r>
+      <w:r>
+        <w:t>to open a new</w:t>
+      </w:r>
+      <w:r>
+        <w:t xml:space="preserve"> random</w:t>
+      </w:r>
+      <w:r>
+        <w:t xml:space="preserve"> port so that the file/data can be transferred from the server to the client. This is done so that the known port the server runs on can be open</w:t>
+      </w:r>
+      <w:r>
+        <w:t xml:space="preserve"> and only used</w:t>
+      </w:r>
+      <w:r>
+        <w:t xml:space="preserve"> to accept new incoming requests while the server is handling/transmitting files to clients on other ports. </w:t>
       </w:r>
       <w:proofErr w:type="spellStart"/>
       <w:r>
@@ -215,10 +228,21 @@
       <w:r>
         <w:t xml:space="preserve"> port so that users know which port to access the server on. </w:t>
       </w:r>
-    </w:p>
-    <w:p>
-      <w:pPr>
-        <w:pStyle w:val="Heading1"/>
+      <w:r>
+        <w:t xml:space="preserve">In conclusion, </w:t>
+      </w:r>
+      <w:proofErr w:type="spellStart"/>
+      <w:r>
+        <w:t>sendSocket</w:t>
+      </w:r>
+      <w:proofErr w:type="spellEnd"/>
+      <w:r>
+        <w:t xml:space="preserve"> is used for the connection with a client and socket just for receiving the first read or write request.</w:t>
+      </w:r>
+    </w:p>
+    <w:p>
+      <w:pPr>
+        <w:pStyle w:val="berschrift1"/>
       </w:pPr>
       <w:r>
         <w:t>Problem 2:</w:t>
@@ -259,12 +283,12 @@
         <w:rPr>
           <w:b/>
         </w:rPr>
+        <w:lastRenderedPageBreak/>
         <w:t>Large Transfer 1:</w:t>
       </w:r>
     </w:p>
     <w:p>
       <w:r>
-        <w:lastRenderedPageBreak/>
         <w:t>This test was p</w:t>
       </w:r>
       <w:r>
@@ -411,245 +435,62 @@
     <w:p>
       <w:pPr>
         <w:rPr>
-          <w:rStyle w:val="Heading2Char"/>
-        </w:rPr>
-      </w:pPr>
-      <w:r>
-        <w:rPr>
-          <w:rStyle w:val="Heading2Char"/>
+          <w:rStyle w:val="berschrift2Zchn"/>
+        </w:rPr>
+      </w:pPr>
+      <w:r>
+        <w:rPr>
+          <w:rStyle w:val="berschrift2Zchn"/>
         </w:rPr>
         <w:t>Timeouts and Retransmissions:</w:t>
       </w:r>
     </w:p>
     <w:p>
-      <w:pPr>
-        <w:pStyle w:val="Heading3"/>
-        <w:rPr>
-          <w:rStyle w:val="Heading2Char"/>
-          <w:color w:val="1F3763" w:themeColor="accent1" w:themeShade="7F"/>
-          <w:sz w:val="24"/>
-          <w:szCs w:val="24"/>
-        </w:rPr>
-      </w:pPr>
-      <w:r>
-        <w:rPr>
-          <w:rStyle w:val="Heading2Char"/>
-          <w:color w:val="1F3763" w:themeColor="accent1" w:themeShade="7F"/>
-          <w:sz w:val="24"/>
-          <w:szCs w:val="24"/>
-        </w:rPr>
+      <w:r>
         <w:lastRenderedPageBreak/>
-        <w:t>Regulated Delay (</w:t>
-      </w:r>
-      <w:r>
-        <w:rPr>
-          <w:rStyle w:val="Heading2Char"/>
-          <w:color w:val="1F3763" w:themeColor="accent1" w:themeShade="7F"/>
-          <w:sz w:val="24"/>
-          <w:szCs w:val="24"/>
-        </w:rPr>
-        <w:t>Endless Retransmission</w:t>
-      </w:r>
-      <w:r>
-        <w:rPr>
-          <w:rStyle w:val="Heading2Char"/>
-          <w:color w:val="1F3763" w:themeColor="accent1" w:themeShade="7F"/>
-          <w:sz w:val="24"/>
-          <w:szCs w:val="24"/>
-        </w:rPr>
-        <w:t>)</w:t>
-      </w:r>
-      <w:r>
-        <w:rPr>
-          <w:rStyle w:val="Heading2Char"/>
-          <w:color w:val="1F3763" w:themeColor="accent1" w:themeShade="7F"/>
-          <w:sz w:val="24"/>
-          <w:szCs w:val="24"/>
-        </w:rPr>
-        <w:t>:</w:t>
-      </w:r>
-    </w:p>
-    <w:p>
-      <w:r>
-        <w:rPr>
-          <w:b/>
-        </w:rPr>
-        <w:t xml:space="preserve"> </w:t>
-      </w:r>
-      <w:r>
-        <w:t xml:space="preserve">To test the timeouts and retransmissions we added an artificial delay to all requests coming into the server using the following UNIX command </w:t>
-      </w:r>
-      <w:proofErr w:type="gramStart"/>
-      <w:r>
-        <w:t xml:space="preserve">( </w:t>
-      </w:r>
-      <w:proofErr w:type="spellStart"/>
-      <w:r>
-        <w:rPr>
-          <w:rFonts w:ascii="Courier New" w:hAnsi="Courier New" w:cs="Courier New"/>
-          <w:color w:val="333333"/>
-          <w:sz w:val="20"/>
-          <w:szCs w:val="20"/>
-          <w:shd w:val="clear" w:color="auto" w:fill="F8F8F8"/>
-        </w:rPr>
-        <w:t>tc</w:t>
-      </w:r>
-      <w:proofErr w:type="spellEnd"/>
-      <w:proofErr w:type="gramEnd"/>
-      <w:r>
-        <w:rPr>
-          <w:rFonts w:ascii="Courier New" w:hAnsi="Courier New" w:cs="Courier New"/>
-          <w:color w:val="333333"/>
-          <w:sz w:val="20"/>
-          <w:szCs w:val="20"/>
-          <w:shd w:val="clear" w:color="auto" w:fill="F8F8F8"/>
-        </w:rPr>
-        <w:t xml:space="preserve"> </w:t>
-      </w:r>
-      <w:proofErr w:type="spellStart"/>
-      <w:r>
-        <w:rPr>
-          <w:rFonts w:ascii="Courier New" w:hAnsi="Courier New" w:cs="Courier New"/>
-          <w:color w:val="333333"/>
-          <w:sz w:val="20"/>
-          <w:szCs w:val="20"/>
-          <w:shd w:val="clear" w:color="auto" w:fill="F8F8F8"/>
-        </w:rPr>
-        <w:t>qdisc</w:t>
-      </w:r>
-      <w:proofErr w:type="spellEnd"/>
-      <w:r>
-        <w:rPr>
-          <w:rFonts w:ascii="Courier New" w:hAnsi="Courier New" w:cs="Courier New"/>
-          <w:color w:val="333333"/>
-          <w:sz w:val="20"/>
-          <w:szCs w:val="20"/>
-          <w:shd w:val="clear" w:color="auto" w:fill="F8F8F8"/>
-        </w:rPr>
-        <w:t xml:space="preserve"> add dev </w:t>
-      </w:r>
-      <w:r>
-        <w:rPr>
-          <w:rFonts w:ascii="Courier New" w:hAnsi="Courier New" w:cs="Courier New"/>
-          <w:color w:val="333333"/>
-          <w:sz w:val="20"/>
-          <w:szCs w:val="20"/>
-          <w:shd w:val="clear" w:color="auto" w:fill="F8F8F8"/>
-        </w:rPr>
-        <w:t>enp0s8</w:t>
-      </w:r>
-      <w:r>
-        <w:rPr>
-          <w:rFonts w:ascii="Courier New" w:hAnsi="Courier New" w:cs="Courier New"/>
-          <w:color w:val="333333"/>
-          <w:sz w:val="20"/>
-          <w:szCs w:val="20"/>
-          <w:shd w:val="clear" w:color="auto" w:fill="F8F8F8"/>
-        </w:rPr>
-        <w:t xml:space="preserve"> root </w:t>
-      </w:r>
-      <w:proofErr w:type="spellStart"/>
-      <w:r>
-        <w:rPr>
-          <w:rFonts w:ascii="Courier New" w:hAnsi="Courier New" w:cs="Courier New"/>
-          <w:color w:val="333333"/>
-          <w:sz w:val="20"/>
-          <w:szCs w:val="20"/>
-          <w:shd w:val="clear" w:color="auto" w:fill="F8F8F8"/>
-        </w:rPr>
-        <w:t>netem</w:t>
-      </w:r>
-      <w:proofErr w:type="spellEnd"/>
-      <w:r>
-        <w:rPr>
-          <w:rFonts w:ascii="Courier New" w:hAnsi="Courier New" w:cs="Courier New"/>
-          <w:color w:val="333333"/>
-          <w:sz w:val="20"/>
-          <w:szCs w:val="20"/>
-          <w:shd w:val="clear" w:color="auto" w:fill="F8F8F8"/>
-        </w:rPr>
-        <w:t xml:space="preserve"> delay </w:t>
-      </w:r>
-      <w:r>
-        <w:rPr>
-          <w:rFonts w:ascii="Courier New" w:hAnsi="Courier New" w:cs="Courier New"/>
-          <w:color w:val="333333"/>
-          <w:sz w:val="20"/>
-          <w:szCs w:val="20"/>
-          <w:shd w:val="clear" w:color="auto" w:fill="F8F8F8"/>
-        </w:rPr>
-        <w:t>10000</w:t>
-      </w:r>
-      <w:r>
-        <w:rPr>
-          <w:rFonts w:ascii="Courier New" w:hAnsi="Courier New" w:cs="Courier New"/>
-          <w:color w:val="333333"/>
-          <w:sz w:val="20"/>
-          <w:szCs w:val="20"/>
-          <w:shd w:val="clear" w:color="auto" w:fill="F8F8F8"/>
-        </w:rPr>
-        <w:t xml:space="preserve">ms). </w:t>
-      </w:r>
-      <w:r>
-        <w:t xml:space="preserve">This command adds a 10 second delay to all inbound communication on the selected </w:t>
-      </w:r>
-      <w:r>
-        <w:t>network adapter</w:t>
-      </w:r>
-      <w:r>
-        <w:t>.</w:t>
-      </w:r>
-      <w:r>
-        <w:t xml:space="preserve"> Since there is such a long delay to receive the first acknowledgment the server does not send the next data packet and the client attempts to retransmit the acknowledgment.</w:t>
-      </w:r>
-      <w:r>
-        <w:t xml:space="preserve"> </w:t>
-      </w:r>
-      <w:proofErr w:type="spellStart"/>
-      <w:r>
-        <w:t>Thetftp</w:t>
-      </w:r>
-      <w:proofErr w:type="spellEnd"/>
-      <w:r>
-        <w:t xml:space="preserve"> program is set to retransmit data and acknowledgments to 6 times if it doesn’t receive the next package.  Because of the specification in the assignment (“</w:t>
-      </w:r>
-      <w:r>
-        <w:t>If an acknowledgment of the wrong packet arrives (check the block number), you should also retransmit.”)</w:t>
-      </w:r>
-      <w:r>
-        <w:t xml:space="preserve"> the server will retransmit the next data package several times. </w:t>
-      </w:r>
-      <w:r>
-        <w:t xml:space="preserve"> </w:t>
-      </w:r>
-      <w:r>
-        <w:t xml:space="preserve">This means that it will not receive the ACK (acknowledgement) that the request was successful from the client until at least 10 seconds after the packet was sent. The server will attempt to retransmit a packet 5 times before it will not longer transmit anything more and </w:t>
-      </w:r>
-      <w:r>
-        <w:t>the client application has a 3 second timeout in its settings</w:t>
-      </w:r>
-      <w:r>
-        <w:t xml:space="preserve">. The screenshot below shows the terminal of the VM where the server is running. There is also the local TFTP client in the bottom right corner. The server tries to retransmit a packet if it does not receive the correct ACK. Since there is a delay in the network the ACK packets are all very late which causes many retransmissions until eventually on block 4 the timeout is too </w:t>
-      </w:r>
-      <w:proofErr w:type="gramStart"/>
-      <w:r>
-        <w:t>long</w:t>
-      </w:r>
-      <w:proofErr w:type="gramEnd"/>
-      <w:r>
-        <w:t xml:space="preserve"> and the </w:t>
-      </w:r>
-      <w:r>
-        <w:t>server</w:t>
-      </w:r>
-      <w:r>
-        <w:t xml:space="preserve"> stops trying to retransmit</w:t>
-      </w:r>
-      <w:r>
-        <w:t xml:space="preserve"> and sends a timeout error</w:t>
-      </w:r>
-      <w:r>
-        <w:t xml:space="preserve">. </w:t>
+        <w:t>Our server uses two different timeouts, one for the receiving and one for the sending of files. In case we send a file to the client we use a smaller timeout and try to resend the data 5 times (resend in case of timeout and of if a</w:t>
+      </w:r>
+      <w:r>
+        <w:t>n</w:t>
+      </w:r>
+      <w:r>
+        <w:t xml:space="preserve"> ack with a wrong data number arrives). After 5 successive times we send a</w:t>
+      </w:r>
+      <w:r>
+        <w:t>n</w:t>
+      </w:r>
+      <w:r>
+        <w:t xml:space="preserve"> error message and abort the file transfer.</w:t>
+      </w:r>
+      <w:r>
+        <w:br/>
+        <w:t>When we receive a file from the client, our server uses a long timeout after sending a ack. After that timeout we send a</w:t>
+      </w:r>
+      <w:r>
+        <w:t>n</w:t>
+      </w:r>
+      <w:r>
+        <w:t xml:space="preserve"> error message an</w:t>
+      </w:r>
+      <w:r>
+        <w:t>d</w:t>
+      </w:r>
+      <w:r>
+        <w:t xml:space="preserve"> abort the file transfer. We do not resend the ack because the client should resend his data packet by itself, when it checks that it did not get a</w:t>
+      </w:r>
+      <w:r>
+        <w:t>n</w:t>
+      </w:r>
+      <w:r>
+        <w:t xml:space="preserve"> ack for a packet. In order to do this our timeout is so long for that case.</w:t>
+      </w:r>
+    </w:p>
+    <w:p>
+      <w:pPr>
+        <w:pStyle w:val="berschrift3"/>
+      </w:pPr>
+      <w:r>
+        <w:t>Receiving Data Timeout:</w:t>
       </w:r>
     </w:p>
     <w:p>
@@ -658,10 +499,10 @@
           <w:noProof/>
         </w:rPr>
         <w:drawing>
-          <wp:inline distT="0" distB="0" distL="0" distR="0" wp14:anchorId="15ABE5F4" wp14:editId="206C7878">
-            <wp:extent cx="5943600" cy="4629150"/>
-            <wp:effectExtent l="0" t="0" r="0" b="0"/>
-            <wp:docPr id="5" name="Picture 5"/>
+          <wp:inline distT="0" distB="0" distL="0" distR="0" wp14:anchorId="1FDA4AFB" wp14:editId="091956C9">
+            <wp:extent cx="5943600" cy="5400675"/>
+            <wp:effectExtent l="0" t="0" r="0" b="9525"/>
+            <wp:docPr id="8" name="Picture 8"/>
             <wp:cNvGraphicFramePr>
               <a:graphicFrameLocks xmlns:a="http://schemas.openxmlformats.org/drawingml/2006/main" noChangeAspect="1"/>
             </wp:cNvGraphicFramePr>
@@ -681,57 +522,6 @@
                   <pic:spPr>
                     <a:xfrm>
                       <a:off x="0" y="0"/>
-                      <a:ext cx="5943600" cy="4629150"/>
-                    </a:xfrm>
-                    <a:prstGeom prst="rect">
-                      <a:avLst/>
-                    </a:prstGeom>
-                  </pic:spPr>
-                </pic:pic>
-              </a:graphicData>
-            </a:graphic>
-          </wp:inline>
-        </w:drawing>
-      </w:r>
-    </w:p>
-    <w:p>
-      <w:pPr>
-        <w:pStyle w:val="Heading3"/>
-      </w:pPr>
-      <w:r>
-        <w:lastRenderedPageBreak/>
-        <w:t>Receiving Data Timeout:</w:t>
-      </w:r>
-    </w:p>
-    <w:p>
-      <w:r>
-        <w:rPr>
-          <w:noProof/>
-        </w:rPr>
-        <w:drawing>
-          <wp:inline distT="0" distB="0" distL="0" distR="0" wp14:anchorId="1FDA4AFB" wp14:editId="091956C9">
-            <wp:extent cx="5943600" cy="5400675"/>
-            <wp:effectExtent l="0" t="0" r="0" b="9525"/>
-            <wp:docPr id="8" name="Picture 8"/>
-            <wp:cNvGraphicFramePr>
-              <a:graphicFrameLocks xmlns:a="http://schemas.openxmlformats.org/drawingml/2006/main" noChangeAspect="1"/>
-            </wp:cNvGraphicFramePr>
-            <a:graphic xmlns:a="http://schemas.openxmlformats.org/drawingml/2006/main">
-              <a:graphicData uri="http://schemas.openxmlformats.org/drawingml/2006/picture">
-                <pic:pic xmlns:pic="http://schemas.openxmlformats.org/drawingml/2006/picture">
-                  <pic:nvPicPr>
-                    <pic:cNvPr id="1" name=""/>
-                    <pic:cNvPicPr/>
-                  </pic:nvPicPr>
-                  <pic:blipFill>
-                    <a:blip r:embed="rId10"/>
-                    <a:stretch>
-                      <a:fillRect/>
-                    </a:stretch>
-                  </pic:blipFill>
-                  <pic:spPr>
-                    <a:xfrm>
-                      <a:off x="0" y="0"/>
                       <a:ext cx="5943600" cy="5400675"/>
                     </a:xfrm>
                     <a:prstGeom prst="rect">
@@ -747,10 +537,25 @@
     </w:p>
     <w:p>
       <w:pPr>
-        <w:pStyle w:val="Heading3"/>
-      </w:pPr>
-      <w:r>
-        <w:t>Sporadic Packet Loss:</w:t>
+        <w:pStyle w:val="berschrift3"/>
+      </w:pPr>
+      <w:r>
+        <w:t>Sporadic Packet Loss</w:t>
+      </w:r>
+      <w:r>
+        <w:t xml:space="preserve"> </w:t>
+      </w:r>
+      <w:r>
+        <w:t>–</w:t>
+      </w:r>
+      <w:r>
+        <w:t xml:space="preserve"> </w:t>
+      </w:r>
+      <w:r>
+        <w:t>timeout and retransmission</w:t>
+      </w:r>
+      <w:r>
+        <w:t>:</w:t>
       </w:r>
     </w:p>
     <w:p>
@@ -879,43 +684,91 @@
         <w:t xml:space="preserve"> somewhere in the transfer packets will be lost randomly</w:t>
       </w:r>
       <w:r>
-        <w:t xml:space="preserve">. The screenshot below shows the terminal of the VM where the server is running. </w:t>
-      </w:r>
-      <w:r>
-        <w:t>The client is waiting for an ACK block from the server</w:t>
-      </w:r>
-      <w:r>
-        <w:t xml:space="preserve"> (where it says “received a data packet with a wrong block index”)</w:t>
-      </w:r>
-      <w:r>
-        <w:t xml:space="preserve"> but the ACK block is lost because of the packet loss</w:t>
-      </w:r>
-      <w:r>
-        <w:t xml:space="preserve">. The server will resend the ACK message again and </w:t>
-      </w:r>
-      <w:commentRangeStart w:id="2"/>
-      <w:commentRangeEnd w:id="2"/>
-      <w:r>
-        <w:t>then the client will continue transmitting data. This shows our server is able to handle sporadic packet loss</w:t>
+        <w:t xml:space="preserve">. The screenshot below shows the terminal of the VM where </w:t>
+      </w:r>
+      <w:r>
+        <w:lastRenderedPageBreak/>
+        <w:t>the server is running.</w:t>
+      </w:r>
+      <w:r>
+        <w:t xml:space="preserve"> For example</w:t>
+      </w:r>
+      <w:r>
+        <w:t>,</w:t>
+      </w:r>
+      <w:r>
+        <w:t xml:space="preserve"> look at block 12.</w:t>
+      </w:r>
+      <w:r>
+        <w:t xml:space="preserve"> </w:t>
+      </w:r>
+      <w:r>
+        <w:t xml:space="preserve">The client is waiting for an ACK </w:t>
+      </w:r>
+      <w:r>
+        <w:t>for block 12</w:t>
+      </w:r>
+      <w:r>
+        <w:t xml:space="preserve"> from the server</w:t>
+      </w:r>
+      <w:r>
+        <w:t xml:space="preserve"> </w:t>
+      </w:r>
+      <w:r>
+        <w:t>but the ACK block is lost because of the packet loss</w:t>
+      </w:r>
+      <w:r>
+        <w:t xml:space="preserve">. The </w:t>
+      </w:r>
+      <w:r>
+        <w:t>client</w:t>
+      </w:r>
+      <w:r>
+        <w:t xml:space="preserve"> will resend the </w:t>
+      </w:r>
+      <w:r>
+        <w:t>data</w:t>
+      </w:r>
+      <w:r>
+        <w:t xml:space="preserve"> message and then the </w:t>
+      </w:r>
+      <w:r>
+        <w:t>server</w:t>
+      </w:r>
+      <w:r>
+        <w:t xml:space="preserve"> </w:t>
+      </w:r>
+      <w:r>
+        <w:t>shows “received a data packet with a wrong block index” because the server already received that data, the client just did not get the ack for it. After this resending our server sends a</w:t>
+      </w:r>
+      <w:r>
+        <w:t>n</w:t>
+      </w:r>
+      <w:r>
+        <w:t xml:space="preserve"> ack for block 12 again which arrives at the client, so the transfer continues normally</w:t>
+      </w:r>
+      <w:r>
+        <w:t xml:space="preserve">. This shows our server </w:t>
+      </w:r>
+      <w:proofErr w:type="gramStart"/>
+      <w:r>
+        <w:t>is able to</w:t>
+      </w:r>
+      <w:proofErr w:type="gramEnd"/>
+      <w:r>
+        <w:t xml:space="preserve"> handle sporadic packet loss</w:t>
       </w:r>
       <w:r>
         <w:t>.</w:t>
       </w:r>
-    </w:p>
-    <w:p/>
-    <w:p>
-      <w:pPr>
+      <w:bookmarkStart w:id="1" w:name="_GoBack"/>
+      <w:bookmarkEnd w:id="1"/>
+    </w:p>
+    <w:p>
+      <w:r>
         <w:rPr>
           <w:noProof/>
         </w:rPr>
-      </w:pPr>
-    </w:p>
-    <w:p>
-      <w:r>
-        <w:rPr>
-          <w:noProof/>
-        </w:rPr>
-        <w:lastRenderedPageBreak/>
         <w:drawing>
           <wp:inline distT="0" distB="0" distL="0" distR="0" wp14:anchorId="4519C8F1" wp14:editId="62A0A0F8">
             <wp:extent cx="5943043" cy="4328795"/>
@@ -932,7 +785,7 @@
                     <pic:cNvPicPr/>
                   </pic:nvPicPr>
                   <pic:blipFill rotWithShape="1">
-                    <a:blip r:embed="rId11"/>
+                    <a:blip r:embed="rId10"/>
                     <a:srcRect t="2952"/>
                     <a:stretch/>
                   </pic:blipFill>
@@ -962,7 +815,162 @@
     </w:p>
     <w:p>
       <w:pPr>
-        <w:pStyle w:val="Heading2"/>
+        <w:pStyle w:val="berschrift3"/>
+      </w:pPr>
+      <w:r>
+        <w:t xml:space="preserve">No </w:t>
+      </w:r>
+      <w:r>
+        <w:t>endless re-transmissions</w:t>
+      </w:r>
+    </w:p>
+    <w:p>
+      <w:r>
+        <w:t xml:space="preserve">We should make sure that </w:t>
+      </w:r>
+      <w:proofErr w:type="gramStart"/>
+      <w:r>
+        <w:t>our</w:t>
+      </w:r>
+      <w:proofErr w:type="gramEnd"/>
+      <w:r>
+        <w:t xml:space="preserve"> sever does not end up in </w:t>
+      </w:r>
+      <w:proofErr w:type="spellStart"/>
+      <w:r>
+        <w:t>a</w:t>
+      </w:r>
+      <w:proofErr w:type="spellEnd"/>
+      <w:r>
+        <w:t xml:space="preserve"> endless retransmission. To test </w:t>
+      </w:r>
+      <w:proofErr w:type="gramStart"/>
+      <w:r>
+        <w:t>this</w:t>
+      </w:r>
+      <w:proofErr w:type="gramEnd"/>
+      <w:r>
+        <w:t xml:space="preserve"> we started a transmission and then just closed the client program. Once for sending, once for receiving a file.</w:t>
+      </w:r>
+    </w:p>
+    <w:p>
+      <w:r>
+        <w:lastRenderedPageBreak/>
+        <w:t>Sending:</w:t>
+      </w:r>
+      <w:r>
+        <w:rPr>
+          <w:noProof/>
+        </w:rPr>
+        <w:drawing>
+          <wp:inline distT="0" distB="0" distL="0" distR="0" wp14:anchorId="4798B9AE" wp14:editId="0CC0AFA2">
+            <wp:extent cx="5943600" cy="3013075"/>
+            <wp:effectExtent l="0" t="0" r="0" b="0"/>
+            <wp:docPr id="19" name="Grafik 19"/>
+            <wp:cNvGraphicFramePr>
+              <a:graphicFrameLocks xmlns:a="http://schemas.openxmlformats.org/drawingml/2006/main" noChangeAspect="1"/>
+            </wp:cNvGraphicFramePr>
+            <a:graphic xmlns:a="http://schemas.openxmlformats.org/drawingml/2006/main">
+              <a:graphicData uri="http://schemas.openxmlformats.org/drawingml/2006/picture">
+                <pic:pic xmlns:pic="http://schemas.openxmlformats.org/drawingml/2006/picture">
+                  <pic:nvPicPr>
+                    <pic:cNvPr id="0" name="Picture 1"/>
+                    <pic:cNvPicPr>
+                      <a:picLocks noChangeAspect="1" noChangeArrowheads="1"/>
+                    </pic:cNvPicPr>
+                  </pic:nvPicPr>
+                  <pic:blipFill>
+                    <a:blip r:embed="rId11">
+                      <a:extLst>
+                        <a:ext uri="{28A0092B-C50C-407E-A947-70E740481C1C}">
+                          <a14:useLocalDpi xmlns:a14="http://schemas.microsoft.com/office/drawing/2010/main" val="0"/>
+                        </a:ext>
+                      </a:extLst>
+                    </a:blip>
+                    <a:srcRect/>
+                    <a:stretch>
+                      <a:fillRect/>
+                    </a:stretch>
+                  </pic:blipFill>
+                  <pic:spPr bwMode="auto">
+                    <a:xfrm>
+                      <a:off x="0" y="0"/>
+                      <a:ext cx="5943600" cy="3013075"/>
+                    </a:xfrm>
+                    <a:prstGeom prst="rect">
+                      <a:avLst/>
+                    </a:prstGeom>
+                    <a:noFill/>
+                    <a:ln>
+                      <a:noFill/>
+                    </a:ln>
+                  </pic:spPr>
+                </pic:pic>
+              </a:graphicData>
+            </a:graphic>
+          </wp:inline>
+        </w:drawing>
+      </w:r>
+      <w:r>
+        <w:t>Receiving:</w:t>
+      </w:r>
+      <w:r>
+        <w:rPr>
+          <w:noProof/>
+        </w:rPr>
+        <w:drawing>
+          <wp:inline distT="0" distB="0" distL="0" distR="0" wp14:anchorId="23F126DC" wp14:editId="29BF937D">
+            <wp:extent cx="5943600" cy="3013075"/>
+            <wp:effectExtent l="0" t="0" r="0" b="0"/>
+            <wp:docPr id="23" name="Grafik 23"/>
+            <wp:cNvGraphicFramePr>
+              <a:graphicFrameLocks xmlns:a="http://schemas.openxmlformats.org/drawingml/2006/main" noChangeAspect="1"/>
+            </wp:cNvGraphicFramePr>
+            <a:graphic xmlns:a="http://schemas.openxmlformats.org/drawingml/2006/main">
+              <a:graphicData uri="http://schemas.openxmlformats.org/drawingml/2006/picture">
+                <pic:pic xmlns:pic="http://schemas.openxmlformats.org/drawingml/2006/picture">
+                  <pic:nvPicPr>
+                    <pic:cNvPr id="0" name="Picture 3"/>
+                    <pic:cNvPicPr>
+                      <a:picLocks noChangeAspect="1" noChangeArrowheads="1"/>
+                    </pic:cNvPicPr>
+                  </pic:nvPicPr>
+                  <pic:blipFill>
+                    <a:blip r:embed="rId12">
+                      <a:extLst>
+                        <a:ext uri="{28A0092B-C50C-407E-A947-70E740481C1C}">
+                          <a14:useLocalDpi xmlns:a14="http://schemas.microsoft.com/office/drawing/2010/main" val="0"/>
+                        </a:ext>
+                      </a:extLst>
+                    </a:blip>
+                    <a:srcRect/>
+                    <a:stretch>
+                      <a:fillRect/>
+                    </a:stretch>
+                  </pic:blipFill>
+                  <pic:spPr bwMode="auto">
+                    <a:xfrm>
+                      <a:off x="0" y="0"/>
+                      <a:ext cx="5943600" cy="3013075"/>
+                    </a:xfrm>
+                    <a:prstGeom prst="rect">
+                      <a:avLst/>
+                    </a:prstGeom>
+                    <a:noFill/>
+                    <a:ln>
+                      <a:noFill/>
+                    </a:ln>
+                  </pic:spPr>
+                </pic:pic>
+              </a:graphicData>
+            </a:graphic>
+          </wp:inline>
+        </w:drawing>
+      </w:r>
+    </w:p>
+    <w:p>
+      <w:pPr>
+        <w:pStyle w:val="berschrift2"/>
       </w:pPr>
       <w:r>
         <w:t>VG-Task 1:</w:t>
@@ -970,7 +978,7 @@
     </w:p>
     <w:p>
       <w:pPr>
-        <w:pStyle w:val="Heading3"/>
+        <w:pStyle w:val="berschrift3"/>
       </w:pPr>
       <w:r>
         <w:t>Read Request:</w:t>
@@ -983,34 +991,114 @@
       <w:r>
         <w:t xml:space="preserve">ead request was preformed to the server running on a virtual machine with the </w:t>
       </w:r>
+      <w:r>
+        <w:t>IP</w:t>
+      </w:r>
+      <w:r>
+        <w:t xml:space="preserve"> address 192.168.56.101</w:t>
+      </w:r>
+      <w:r>
+        <w:t>.</w:t>
+      </w:r>
+      <w:r>
+        <w:t xml:space="preserve"> The client (my computer) is issuing a read request to the server in line 1 of the Wireshark screenshot.</w:t>
+      </w:r>
+      <w:r>
+        <w:t xml:space="preserve"> This request includes the file name,</w:t>
+      </w:r>
+      <w:r>
+        <w:t xml:space="preserve"> a 0-Byte,</w:t>
+      </w:r>
+      <w:r>
+        <w:t xml:space="preserve"> and stream mode (octet in this case).</w:t>
+      </w:r>
+      <w:r>
+        <w:t xml:space="preserve"> A</w:t>
+      </w:r>
+      <w:r>
+        <w:t xml:space="preserve">fter this we can see additional information that is not </w:t>
+      </w:r>
+      <w:r>
+        <w:t>specified</w:t>
+      </w:r>
+      <w:r>
+        <w:t xml:space="preserve"> </w:t>
+      </w:r>
+      <w:r>
+        <w:t>by</w:t>
+      </w:r>
+      <w:r>
+        <w:t xml:space="preserve"> the RFC.</w:t>
+      </w:r>
+      <w:r>
+        <w:t xml:space="preserve"> </w:t>
+      </w:r>
+      <w:r>
+        <w:t xml:space="preserve">This is using the UDP protocol so there is no handshake like TCP. Shown with the red circle below, the read request uses OP Code 1 to tell the TFTP server that the request is a read request. Then in line 2 the server sends the </w:t>
+      </w:r>
+      <w:r>
+        <w:lastRenderedPageBreak/>
+        <w:t>binary contents of the file to the client</w:t>
+      </w:r>
+      <w:r>
+        <w:t xml:space="preserve"> using a different sending port. This port will now be used for the following connection</w:t>
+      </w:r>
+      <w:r>
+        <w:t xml:space="preserve">. The message starts with two bytes for the opcode showing 3, followed </w:t>
+      </w:r>
       <w:proofErr w:type="spellStart"/>
       <w:r>
-        <w:t>ip</w:t>
+        <w:t>be</w:t>
       </w:r>
       <w:proofErr w:type="spellEnd"/>
       <w:r>
-        <w:t xml:space="preserve"> address 192.168.56.101 The client (my computer) is issuing a read request to the server in line 1 of the Wireshark screenshot.</w:t>
-      </w:r>
-      <w:r>
-        <w:t xml:space="preserve"> This request includes the file name,</w:t>
-      </w:r>
-      <w:r>
-        <w:t xml:space="preserve"> a 0-Byte,</w:t>
-      </w:r>
-      <w:r>
-        <w:t xml:space="preserve"> and stream mode (octet in this case).</w:t>
-      </w:r>
-      <w:r>
-        <w:t xml:space="preserve"> A</w:t>
-      </w:r>
-      <w:r>
-        <w:t>fter this we can see additional information that is not part of the RFC.</w:t>
-      </w:r>
+        <w:t xml:space="preserve"> two bytes showing the block number that is 1, because this is the first data packet for this file. After that you can find the binary data that is that. It is binary because of the mode “octet”</w:t>
+      </w:r>
+      <w:r>
+        <w:t>. The size of the packet shows that this packet is the last</w:t>
+      </w:r>
+      <w:r>
+        <w:t xml:space="preserve"> one</w:t>
+      </w:r>
+      <w:r>
+        <w:t xml:space="preserve"> of the </w:t>
+      </w:r>
+      <w:proofErr w:type="gramStart"/>
+      <w:r>
+        <w:t>fi</w:t>
+      </w:r>
+      <w:r>
+        <w:t>le</w:t>
+      </w:r>
+      <w:proofErr w:type="gramEnd"/>
       <w:r>
         <w:t xml:space="preserve"> </w:t>
       </w:r>
-      <w:r>
-        <w:t xml:space="preserve"> This is using the UDP protocol so there is no handshake like TCP. Shown with the red circle below, the read request uses OP Code 1 to tell the TFTP server that the request is a read request. Then in line 2 the server sends the binary contents of the file to the client. In line 3 the client sends an Acknowledgment (ACK) message (OP Code 4) that they have received the data successfully.</w:t>
+      <w:proofErr w:type="spellStart"/>
+      <w:r>
+        <w:t>transfer</w:t>
+      </w:r>
+      <w:r>
+        <w:t>ed</w:t>
+      </w:r>
+      <w:proofErr w:type="spellEnd"/>
+      <w:r>
+        <w:t xml:space="preserve">. In line 3 the client sends an </w:t>
+      </w:r>
+      <w:r>
+        <w:t>a</w:t>
+      </w:r>
+      <w:r>
+        <w:t xml:space="preserve">cknowledgment (ACK) message (OP Code 4) that </w:t>
+      </w:r>
+      <w:r>
+        <w:t>it has</w:t>
+      </w:r>
+      <w:r>
+        <w:t xml:space="preserve"> received the data successfully.</w:t>
+      </w:r>
+      <w:r>
+        <w:t xml:space="preserve"> The ack message contains the opcode for acknowledgement 4 and 2 blocks with the block number that is acknowledged, so 1.</w:t>
       </w:r>
     </w:p>
     <w:p>
@@ -1023,7 +1111,6 @@
         <w:rPr>
           <w:noProof/>
         </w:rPr>
-        <w:lastRenderedPageBreak/>
         <mc:AlternateContent>
           <mc:Choice Requires="wps">
             <w:drawing>
@@ -1125,7 +1212,7 @@
                     </pic:cNvPicPr>
                   </pic:nvPicPr>
                   <pic:blipFill rotWithShape="1">
-                    <a:blip r:embed="rId12">
+                    <a:blip r:embed="rId13">
                       <a:extLst>
                         <a:ext uri="{28A0092B-C50C-407E-A947-70E740481C1C}">
                           <a14:useLocalDpi xmlns:a14="http://schemas.microsoft.com/office/drawing/2010/main" val="0"/>
@@ -1162,7 +1249,7 @@
     </w:p>
     <w:p>
       <w:pPr>
-        <w:pStyle w:val="Heading3"/>
+        <w:pStyle w:val="berschrift3"/>
       </w:pPr>
       <w:r>
         <w:t>Write Request:</w:t>
@@ -1181,18 +1268,44 @@
       <w:r>
         <w:t xml:space="preserve">formed to the server running on a virtual machine with the </w:t>
       </w:r>
+      <w:r>
+        <w:t>IP</w:t>
+      </w:r>
+      <w:r>
+        <w:t xml:space="preserve"> address 192.168.56.101</w:t>
+      </w:r>
+      <w:r>
+        <w:t>.</w:t>
+      </w:r>
+      <w:r>
+        <w:t xml:space="preserve"> The client (my computer) is issuing a write request to the server in line 1 of the Wireshark screenshot.</w:t>
+      </w:r>
+      <w:r>
+        <w:t xml:space="preserve"> This request includes the file name</w:t>
+      </w:r>
+      <w:r>
+        <w:t xml:space="preserve"> followed by </w:t>
+      </w:r>
+      <w:proofErr w:type="gramStart"/>
+      <w:r>
+        <w:t>an</w:t>
+      </w:r>
+      <w:proofErr w:type="gramEnd"/>
+      <w:r>
+        <w:t xml:space="preserve"> 0-byte</w:t>
+      </w:r>
+      <w:r>
+        <w:t>, and stream mode (octet in this case)</w:t>
+      </w:r>
+      <w:r>
+        <w:t xml:space="preserve">, followed by a 0-byte, both in </w:t>
+      </w:r>
       <w:proofErr w:type="spellStart"/>
       <w:r>
-        <w:t>ip</w:t>
+        <w:t>netascii</w:t>
       </w:r>
       <w:proofErr w:type="spellEnd"/>
       <w:r>
-        <w:t xml:space="preserve"> address 192.168.56.101 The client (my computer) is issuing a write request to the server in line 1 of the Wireshark screenshot.</w:t>
-      </w:r>
-      <w:r>
-        <w:t xml:space="preserve"> This request includes the file name, and stream mode (octet in this case)</w:t>
-      </w:r>
-      <w:r>
         <w:t xml:space="preserve"> and block size (not part of RFC)</w:t>
       </w:r>
       <w:r>
@@ -1208,7 +1321,56 @@
         <w:t>request.</w:t>
       </w:r>
       <w:r>
-        <w:t xml:space="preserve"> In line 2, the server sends an Acknowledgment (ACK) message to the client that it has received the request. Then in line 3, the client transmits the binary data of the file to the server. In line 4, the server sends an ACK message to the client that it has received and written the data to the specified file.</w:t>
+        <w:t xml:space="preserve"> In line 2, the server sends an </w:t>
+      </w:r>
+      <w:r>
+        <w:lastRenderedPageBreak/>
+        <w:t>Acknowledgment (ACK) message to the client that it has received</w:t>
+      </w:r>
+      <w:r>
+        <w:t xml:space="preserve"> and accept</w:t>
+      </w:r>
+      <w:r>
+        <w:t xml:space="preserve"> the request</w:t>
+      </w:r>
+      <w:r>
+        <w:t xml:space="preserve">. It is </w:t>
+      </w:r>
+      <w:proofErr w:type="gramStart"/>
+      <w:r>
+        <w:t>build</w:t>
+      </w:r>
+      <w:proofErr w:type="gramEnd"/>
+      <w:r>
+        <w:t xml:space="preserve"> the same way I described above but the block number is 0 because it is the starting ack for a write request. The server uses </w:t>
+      </w:r>
+      <w:proofErr w:type="gramStart"/>
+      <w:r>
+        <w:t>a</w:t>
+      </w:r>
+      <w:proofErr w:type="gramEnd"/>
+      <w:r>
+        <w:t xml:space="preserve"> other port than 4970 to send this ack. This is the port that is now used for that connection</w:t>
+      </w:r>
+      <w:r>
+        <w:t>. Then in line 3, the client transmits the binary data of the file to the server.</w:t>
+      </w:r>
+      <w:r>
+        <w:t xml:space="preserve"> The message is </w:t>
+      </w:r>
+      <w:proofErr w:type="gramStart"/>
+      <w:r>
+        <w:t>build</w:t>
+      </w:r>
+      <w:proofErr w:type="gramEnd"/>
+      <w:r>
+        <w:t xml:space="preserve"> the same way I described above. The size of this data packet indicates that this is the last data packet.</w:t>
+      </w:r>
+      <w:r>
+        <w:t xml:space="preserve"> In line 4, the server sends an ACK message to the client that it has received and written the data to the specified file.</w:t>
+      </w:r>
+      <w:r>
+        <w:t xml:space="preserve"> The ack contains the ack opcode and the block number 1 as usual.</w:t>
       </w:r>
     </w:p>
     <w:p>
@@ -1216,7 +1378,6 @@
         <w:rPr>
           <w:noProof/>
         </w:rPr>
-        <w:lastRenderedPageBreak/>
         <mc:AlternateContent>
           <mc:Choice Requires="wps">
             <w:drawing>
@@ -1317,7 +1478,7 @@
                     </pic:cNvPicPr>
                   </pic:nvPicPr>
                   <pic:blipFill>
-                    <a:blip r:embed="rId13">
+                    <a:blip r:embed="rId14">
                       <a:extLst>
                         <a:ext uri="{28A0092B-C50C-407E-A947-70E740481C1C}">
                           <a14:useLocalDpi xmlns:a14="http://schemas.microsoft.com/office/drawing/2010/main" val="0"/>
@@ -1351,7 +1512,7 @@
     </w:p>
     <w:p>
       <w:pPr>
-        <w:pStyle w:val="Heading1"/>
+        <w:pStyle w:val="berschrift1"/>
       </w:pPr>
       <w:r>
         <w:t>Problem 3</w:t>
@@ -1373,7 +1534,7 @@
     </w:p>
     <w:p>
       <w:pPr>
-        <w:pStyle w:val="Heading2"/>
+        <w:pStyle w:val="berschrift2"/>
         <w:rPr>
           <w:noProof/>
         </w:rPr>
@@ -1405,7 +1566,17 @@
         <w:t>th</w:t>
       </w:r>
       <w:r>
-        <w:t xml:space="preserve"> time it sent the Code 0 error message. </w:t>
+        <w:t xml:space="preserve"> time it sent the Code 0 error message</w:t>
+      </w:r>
+      <w:r>
+        <w:t xml:space="preserve"> </w:t>
+      </w:r>
+      <w:r>
+        <w:lastRenderedPageBreak/>
+        <w:t>and aborts the connection</w:t>
+      </w:r>
+      <w:r>
+        <w:t xml:space="preserve">. </w:t>
       </w:r>
       <w:r>
         <w:t>In the 2</w:t>
@@ -1420,12 +1591,18 @@
         <w:t xml:space="preserve"> screenshot the client program (bottom terminal) tries to get a file using a mode other than the octet mode and the server (top terminal) returns a code 0 error. </w:t>
       </w:r>
       <w:r>
-        <w:t>Our program will also send a code 0 on the following conditions:</w:t>
-      </w:r>
-    </w:p>
-    <w:p>
-      <w:pPr>
-        <w:pStyle w:val="ListParagraph"/>
+        <w:t>Our program will also send a code 0 on the following conditions</w:t>
+      </w:r>
+      <w:r>
+        <w:t>, among other things</w:t>
+      </w:r>
+      <w:r>
+        <w:t>:</w:t>
+      </w:r>
+    </w:p>
+    <w:p>
+      <w:pPr>
+        <w:pStyle w:val="Listenabsatz"/>
         <w:numPr>
           <w:ilvl w:val="0"/>
           <w:numId w:val="1"/>
@@ -1440,7 +1617,7 @@
     </w:p>
     <w:p>
       <w:pPr>
-        <w:pStyle w:val="ListParagraph"/>
+        <w:pStyle w:val="Listenabsatz"/>
         <w:numPr>
           <w:ilvl w:val="0"/>
           <w:numId w:val="1"/>
@@ -1452,7 +1629,7 @@
     </w:p>
     <w:p>
       <w:pPr>
-        <w:pStyle w:val="ListParagraph"/>
+        <w:pStyle w:val="Listenabsatz"/>
         <w:numPr>
           <w:ilvl w:val="0"/>
           <w:numId w:val="1"/>
@@ -1464,7 +1641,7 @@
     </w:p>
     <w:p>
       <w:pPr>
-        <w:pStyle w:val="ListParagraph"/>
+        <w:pStyle w:val="Listenabsatz"/>
         <w:numPr>
           <w:ilvl w:val="0"/>
           <w:numId w:val="1"/>
@@ -1484,17 +1661,16 @@
         <w:rPr>
           <w:noProof/>
         </w:rPr>
-        <w:lastRenderedPageBreak/>
         <mc:AlternateContent>
           <mc:Choice Requires="wps">
             <w:drawing>
-              <wp:anchor distT="0" distB="0" distL="114300" distR="114300" simplePos="0" relativeHeight="251659264" behindDoc="0" locked="0" layoutInCell="1" allowOverlap="1" wp14:anchorId="51FDDDF9" wp14:editId="28D37901">
+              <wp:anchor distT="0" distB="0" distL="114300" distR="114300" simplePos="0" relativeHeight="251659264" behindDoc="0" locked="0" layoutInCell="1" allowOverlap="1" wp14:anchorId="51FDDDF9" wp14:editId="277D66B4">
                 <wp:simplePos x="0" y="0"/>
                 <wp:positionH relativeFrom="column">
-                  <wp:posOffset>3167253</wp:posOffset>
+                  <wp:posOffset>3198495</wp:posOffset>
                 </wp:positionH>
                 <wp:positionV relativeFrom="paragraph">
-                  <wp:posOffset>1651432</wp:posOffset>
+                  <wp:posOffset>1656946</wp:posOffset>
                 </wp:positionV>
                 <wp:extent cx="541121" cy="329184"/>
                 <wp:effectExtent l="0" t="0" r="11430" b="13970"/>
@@ -1553,18 +1729,12 @@
           </mc:Choice>
           <mc:Fallback>
             <w:pict>
-              <v:oval w14:anchorId="509EC938" id="Oval 7" o:spid="_x0000_s1026" style="position:absolute;margin-left:249.4pt;margin-top:130.05pt;width:42.6pt;height:25.9pt;z-index:251659264;visibility:visible;mso-wrap-style:square;mso-width-percent:0;mso-wrap-distance-left:9pt;mso-wrap-distance-top:0;mso-wrap-distance-right:9pt;mso-wrap-distance-bottom:0;mso-position-horizontal:absolute;mso-position-horizontal-relative:text;mso-position-vertical:absolute;mso-position-vertical-relative:text;mso-width-percent:0;mso-width-relative:margin;v-text-anchor:middle" o:gfxdata="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" filled="f" strokecolor="red" strokeweight="1pt">
+              <v:oval w14:anchorId="35C325AC" id="Oval 7" o:spid="_x0000_s1026" style="position:absolute;margin-left:251.85pt;margin-top:130.45pt;width:42.6pt;height:25.9pt;z-index:251659264;visibility:visible;mso-wrap-style:square;mso-width-percent:0;mso-wrap-distance-left:9pt;mso-wrap-distance-top:0;mso-wrap-distance-right:9pt;mso-wrap-distance-bottom:0;mso-position-horizontal:absolute;mso-position-horizontal-relative:text;mso-position-vertical:absolute;mso-position-vertical-relative:text;mso-width-percent:0;mso-width-relative:margin;v-text-anchor:middle" o:gfxdata="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" filled="f" strokecolor="red" strokeweight="1pt">
                 <v:stroke joinstyle="miter"/>
               </v:oval>
             </w:pict>
           </mc:Fallback>
         </mc:AlternateContent>
-      </w:r>
-      <w:r>
-        <w:rPr>
-          <w:noProof/>
-        </w:rPr>
-        <w:t>1.</w:t>
       </w:r>
       <w:r>
         <w:rPr>
@@ -1586,7 +1756,7 @@
                     <pic:cNvPicPr/>
                   </pic:nvPicPr>
                   <pic:blipFill rotWithShape="1">
-                    <a:blip r:embed="rId9"/>
+                    <a:blip r:embed="rId15"/>
                     <a:srcRect t="42194" b="9449"/>
                     <a:stretch/>
                   </pic:blipFill>
@@ -1617,19 +1787,6 @@
     <w:p>
       <w:pPr>
         <w:rPr>
-          <w:noProof/>
-        </w:rPr>
-      </w:pPr>
-      <w:r>
-        <w:rPr>
-          <w:noProof/>
-        </w:rPr>
-        <w:t>2.</w:t>
-      </w:r>
-    </w:p>
-    <w:p>
-      <w:pPr>
-        <w:rPr>
           <w:lang w:val="sv-SE"/>
         </w:rPr>
       </w:pPr>
@@ -1653,7 +1810,7 @@
                     <pic:cNvPicPr/>
                   </pic:nvPicPr>
                   <pic:blipFill>
-                    <a:blip r:embed="rId14"/>
+                    <a:blip r:embed="rId16"/>
                     <a:stretch>
                       <a:fillRect/>
                     </a:stretch>
@@ -1676,9 +1833,10 @@
     </w:p>
     <w:p>
       <w:pPr>
-        <w:pStyle w:val="Heading2"/>
-      </w:pPr>
-      <w:r>
+        <w:pStyle w:val="berschrift2"/>
+      </w:pPr>
+      <w:r>
+        <w:lastRenderedPageBreak/>
         <w:t>Code 1:</w:t>
       </w:r>
     </w:p>
@@ -1703,7 +1861,6 @@
         <w:rPr>
           <w:noProof/>
         </w:rPr>
-        <w:lastRenderedPageBreak/>
         <mc:AlternateContent>
           <mc:Choice Requires="wps">
             <w:drawing>
@@ -1799,7 +1956,7 @@
                     <pic:cNvPicPr/>
                   </pic:nvPicPr>
                   <pic:blipFill>
-                    <a:blip r:embed="rId15"/>
+                    <a:blip r:embed="rId17"/>
                     <a:stretch>
                       <a:fillRect/>
                     </a:stretch>
@@ -1822,21 +1979,7 @@
     </w:p>
     <w:p>
       <w:pPr>
-        <w:rPr>
-          <w:noProof/>
-        </w:rPr>
-      </w:pPr>
-    </w:p>
-    <w:p>
-      <w:pPr>
-        <w:rPr>
-          <w:lang w:val="sv-SE"/>
-        </w:rPr>
-      </w:pPr>
-    </w:p>
-    <w:p>
-      <w:pPr>
-        <w:pStyle w:val="Heading2"/>
+        <w:pStyle w:val="berschrift2"/>
       </w:pPr>
       <w:r>
         <w:t>Code 2:</w:t>
@@ -1844,7 +1987,13 @@
     </w:p>
     <w:p>
       <w:r>
-        <w:t>According to the RFC 1350 spec the Code 1 Error code indicates that there is an access violation.</w:t>
+        <w:t xml:space="preserve">According to the RFC 1350 spec the Code </w:t>
+      </w:r>
+      <w:r>
+        <w:t>2</w:t>
+      </w:r>
+      <w:r>
+        <w:t xml:space="preserve"> Error code indicates that there is an access violation.</w:t>
       </w:r>
       <w:r>
         <w:t xml:space="preserve"> For this test I changed the permissions of the file “SmallFile.txt” using “</w:t>
@@ -1964,7 +2113,7 @@
                     <pic:cNvPicPr/>
                   </pic:nvPicPr>
                   <pic:blipFill>
-                    <a:blip r:embed="rId16"/>
+                    <a:blip r:embed="rId18"/>
                     <a:stretch>
                       <a:fillRect/>
                     </a:stretch>
@@ -1987,7 +2136,7 @@
     </w:p>
     <w:p>
       <w:pPr>
-        <w:pStyle w:val="Heading2"/>
+        <w:pStyle w:val="berschrift2"/>
       </w:pPr>
       <w:r>
         <w:t>Co</w:t>
@@ -1998,7 +2147,13 @@
     </w:p>
     <w:p>
       <w:r>
-        <w:t xml:space="preserve">According to the RFC 1350 spec the Code 1 Error code indicates that the File </w:t>
+        <w:t xml:space="preserve">According to the RFC 1350 spec the Code </w:t>
+      </w:r>
+      <w:r>
+        <w:t>6</w:t>
+      </w:r>
+      <w:r>
+        <w:t xml:space="preserve"> Error code indicates that the File </w:t>
       </w:r>
       <w:r>
         <w:t>Already Exists</w:t>
@@ -2114,7 +2269,7 @@
                     <pic:cNvPicPr/>
                   </pic:nvPicPr>
                   <pic:blipFill>
-                    <a:blip r:embed="rId17"/>
+                    <a:blip r:embed="rId19"/>
                     <a:stretch>
                       <a:fillRect/>
                     </a:stretch>
@@ -2135,10 +2290,9 @@
         </w:drawing>
       </w:r>
     </w:p>
-    <w:p/>
-    <w:p>
-      <w:pPr>
-        <w:pStyle w:val="Heading2"/>
+    <w:p>
+      <w:pPr>
+        <w:pStyle w:val="berschrift2"/>
       </w:pPr>
       <w:r>
         <w:t>VG-task 2:</w:t>
@@ -2146,7 +2300,7 @@
     </w:p>
     <w:p>
       <w:pPr>
-        <w:pStyle w:val="Heading3"/>
+        <w:pStyle w:val="berschrift3"/>
       </w:pPr>
       <w:r>
         <w:t>Code 3:</w:t>
@@ -2165,7 +2319,33 @@
         <w:t xml:space="preserve"> or the allocation is exceeded. </w:t>
       </w:r>
       <w:r>
-        <w:t xml:space="preserve">Our server will send this code if there is a problem writing the file to the disk (in this case there is no more space on the disk). This was tested by generating a dummy file that nearly filled a USB drive. Then the transfer was </w:t>
+        <w:t>Our server will send this code if there is a problem writing the file to the disk</w:t>
+      </w:r>
+      <w:r>
+        <w:t>.</w:t>
+      </w:r>
+      <w:r>
+        <w:t xml:space="preserve"> </w:t>
+      </w:r>
+      <w:r>
+        <w:t xml:space="preserve">This could be another problem than </w:t>
+      </w:r>
+      <w:r>
+        <w:t xml:space="preserve">disk </w:t>
+      </w:r>
+      <w:proofErr w:type="gramStart"/>
+      <w:r>
+        <w:t>full</w:t>
+      </w:r>
+      <w:proofErr w:type="gramEnd"/>
+      <w:r>
+        <w:t xml:space="preserve"> but</w:t>
+      </w:r>
+      <w:r>
+        <w:t xml:space="preserve"> we are allowed to implement it like this</w:t>
+      </w:r>
+      <w:r>
+        <w:t xml:space="preserve">. This was tested by generating a dummy file that nearly filled a USB drive. Then the transfer was </w:t>
       </w:r>
       <w:r>
         <w:t>attempted,</w:t>
@@ -2181,9 +2361,9 @@
         </w:rPr>
         <w:lastRenderedPageBreak/>
         <w:drawing>
-          <wp:inline distT="0" distB="0" distL="0" distR="0" wp14:anchorId="0850FB09" wp14:editId="6487148F">
-            <wp:extent cx="5943600" cy="5316855"/>
-            <wp:effectExtent l="0" t="0" r="0" b="0"/>
+          <wp:inline distT="0" distB="0" distL="0" distR="0" wp14:anchorId="0850FB09" wp14:editId="1D7DA1EF">
+            <wp:extent cx="5721927" cy="5118557"/>
+            <wp:effectExtent l="0" t="0" r="0" b="6350"/>
             <wp:docPr id="2" name="Picture 2"/>
             <wp:cNvGraphicFramePr>
               <a:graphicFrameLocks xmlns:a="http://schemas.openxmlformats.org/drawingml/2006/main" noChangeAspect="1"/>
@@ -2196,7 +2376,7 @@
                     <pic:cNvPicPr/>
                   </pic:nvPicPr>
                   <pic:blipFill>
-                    <a:blip r:embed="rId18"/>
+                    <a:blip r:embed="rId20"/>
                     <a:stretch>
                       <a:fillRect/>
                     </a:stretch>
@@ -2204,7 +2384,7 @@
                   <pic:spPr>
                     <a:xfrm>
                       <a:off x="0" y="0"/>
-                      <a:ext cx="5943600" cy="5316855"/>
+                      <a:ext cx="5730196" cy="5125954"/>
                     </a:xfrm>
                     <a:prstGeom prst="rect">
                       <a:avLst/>
@@ -2219,7 +2399,7 @@
     </w:p>
     <w:p>
       <w:pPr>
-        <w:pStyle w:val="Heading3"/>
+        <w:pStyle w:val="berschrift3"/>
       </w:pPr>
       <w:r>
         <w:t xml:space="preserve">Code 4: </w:t>
@@ -2242,12 +2422,96 @@
         <w:t>.</w:t>
       </w:r>
       <w:r>
-        <w:t xml:space="preserve"> Our server will return this error code if the client uses an invalid OP code (not read or write) to start a transmission. It will also return this error code if it receives a packet that should be a data packet and the OP code is not for a data packet. </w:t>
-      </w:r>
-    </w:p>
-    <w:p>
-      <w:pPr>
-        <w:pStyle w:val="Heading3"/>
+        <w:t xml:space="preserve"> Our server will return this error code if the client uses an invalid OP code (not read or write) to start a transmission. It will also return this error code if it receives a packet that should </w:t>
+      </w:r>
+      <w:r>
+        <w:t xml:space="preserve">be a specific Op-Code </w:t>
+      </w:r>
+      <w:r>
+        <w:t>and it is something different. For example</w:t>
+      </w:r>
+      <w:r>
+        <w:t>,</w:t>
+      </w:r>
+      <w:r>
+        <w:t xml:space="preserve"> every </w:t>
+      </w:r>
+      <w:r>
+        <w:t xml:space="preserve">error message from the client or if the server waits for data </w:t>
+      </w:r>
+      <w:r>
+        <w:t xml:space="preserve">and gets for example </w:t>
+      </w:r>
+      <w:proofErr w:type="spellStart"/>
+      <w:proofErr w:type="gramStart"/>
+      <w:r>
+        <w:t>a</w:t>
+      </w:r>
+      <w:proofErr w:type="spellEnd"/>
+      <w:proofErr w:type="gramEnd"/>
+      <w:r>
+        <w:t xml:space="preserve"> acknowledgement.</w:t>
+      </w:r>
+    </w:p>
+    <w:p>
+      <w:r>
+        <w:rPr>
+          <w:noProof/>
+        </w:rPr>
+        <w:lastRenderedPageBreak/>
+        <w:drawing>
+          <wp:inline distT="0" distB="0" distL="0" distR="0" wp14:anchorId="43042473" wp14:editId="7FF47F5F">
+            <wp:extent cx="5936615" cy="5936615"/>
+            <wp:effectExtent l="0" t="0" r="6985" b="6985"/>
+            <wp:docPr id="24" name="Grafik 24"/>
+            <wp:cNvGraphicFramePr>
+              <a:graphicFrameLocks xmlns:a="http://schemas.openxmlformats.org/drawingml/2006/main" noChangeAspect="1"/>
+            </wp:cNvGraphicFramePr>
+            <a:graphic xmlns:a="http://schemas.openxmlformats.org/drawingml/2006/main">
+              <a:graphicData uri="http://schemas.openxmlformats.org/drawingml/2006/picture">
+                <pic:pic xmlns:pic="http://schemas.openxmlformats.org/drawingml/2006/picture">
+                  <pic:nvPicPr>
+                    <pic:cNvPr id="0" name="Picture 2"/>
+                    <pic:cNvPicPr>
+                      <a:picLocks noChangeAspect="1" noChangeArrowheads="1"/>
+                    </pic:cNvPicPr>
+                  </pic:nvPicPr>
+                  <pic:blipFill>
+                    <a:blip r:embed="rId21">
+                      <a:extLst>
+                        <a:ext uri="{28A0092B-C50C-407E-A947-70E740481C1C}">
+                          <a14:useLocalDpi xmlns:a14="http://schemas.microsoft.com/office/drawing/2010/main" val="0"/>
+                        </a:ext>
+                      </a:extLst>
+                    </a:blip>
+                    <a:srcRect/>
+                    <a:stretch>
+                      <a:fillRect/>
+                    </a:stretch>
+                  </pic:blipFill>
+                  <pic:spPr bwMode="auto">
+                    <a:xfrm>
+                      <a:off x="0" y="0"/>
+                      <a:ext cx="5936615" cy="5936615"/>
+                    </a:xfrm>
+                    <a:prstGeom prst="rect">
+                      <a:avLst/>
+                    </a:prstGeom>
+                    <a:noFill/>
+                    <a:ln>
+                      <a:noFill/>
+                    </a:ln>
+                  </pic:spPr>
+                </pic:pic>
+              </a:graphicData>
+            </a:graphic>
+          </wp:inline>
+        </w:drawing>
+      </w:r>
+    </w:p>
+    <w:p>
+      <w:pPr>
+        <w:pStyle w:val="berschrift3"/>
       </w:pPr>
       <w:r>
         <w:t>Code 5:</w:t>
@@ -2264,27 +2528,49 @@
         <w:t>.</w:t>
       </w:r>
       <w:r>
-        <w:t xml:space="preserve"> On our server </w:t>
-      </w:r>
-      <w:r>
-        <w:t>after we</w:t>
-      </w:r>
-      <w:r>
-        <w:t xml:space="preserve"> send data we check to see if the port of the received Acknowledgment packet</w:t>
-      </w:r>
-      <w:r>
-        <w:t xml:space="preserve"> for the sent data</w:t>
-      </w:r>
-      <w:r>
-        <w:t xml:space="preserve"> matches the transfer ID of the sent packet. If it does </w:t>
-      </w:r>
-      <w:proofErr w:type="gramStart"/>
-      <w:r>
-        <w:t>not</w:t>
-      </w:r>
-      <w:proofErr w:type="gramEnd"/>
-      <w:r>
-        <w:t xml:space="preserve"> we return a code 5 error to the client.</w:t>
+        <w:t xml:space="preserve"> </w:t>
+      </w:r>
+      <w:r>
+        <w:t xml:space="preserve">After a connection is established </w:t>
+      </w:r>
+      <w:r>
+        <w:t xml:space="preserve">with a Read or Write Request, the further connection is handled about a random port </w:t>
+      </w:r>
+      <w:r>
+        <w:t xml:space="preserve">as described above. </w:t>
+      </w:r>
+      <w:r>
+        <w:t>This</w:t>
+      </w:r>
+      <w:r>
+        <w:t xml:space="preserve"> server</w:t>
+      </w:r>
+      <w:r>
+        <w:t xml:space="preserve"> port is than </w:t>
+      </w:r>
+      <w:r>
+        <w:t>fixed to a specific client port</w:t>
+      </w:r>
+      <w:r>
+        <w:t xml:space="preserve"> (according to the RFC, it is only fixed to a port number and not to the combination port and IP of the client)</w:t>
+      </w:r>
+      <w:r>
+        <w:t xml:space="preserve">. If a </w:t>
+      </w:r>
+      <w:r>
+        <w:t xml:space="preserve">UDP message arrives to this server port that is not from that specific </w:t>
+      </w:r>
+      <w:r>
+        <w:t xml:space="preserve">client </w:t>
+      </w:r>
+      <w:r>
+        <w:t>port (called TID in TFTP)</w:t>
+      </w:r>
+      <w:r>
+        <w:t>, the server does not handle this message and sends the error code 5 to th</w:t>
+      </w:r>
+      <w:r>
+        <w:t xml:space="preserve">e wrong client. </w:t>
       </w:r>
     </w:p>
     <w:p/>
@@ -2815,15 +3101,16 @@
     <w:lsdException w:name="Hashtag" w:semiHidden="1" w:unhideWhenUsed="1"/>
     <w:lsdException w:name="Unresolved Mention" w:semiHidden="1" w:unhideWhenUsed="1"/>
   </w:latentStyles>
-  <w:style w:type="paragraph" w:default="1" w:styleId="Normal">
+  <w:style w:type="paragraph" w:default="1" w:styleId="Standard">
     <w:name w:val="Normal"/>
     <w:qFormat/>
+    <w:rsid w:val="004F62B8"/>
   </w:style>
-  <w:style w:type="paragraph" w:styleId="Heading1">
+  <w:style w:type="paragraph" w:styleId="berschrift1">
     <w:name w:val="heading 1"/>
-    <w:basedOn w:val="Normal"/>
-    <w:next w:val="Normal"/>
-    <w:link w:val="Heading1Char"/>
+    <w:basedOn w:val="Standard"/>
+    <w:next w:val="Standard"/>
+    <w:link w:val="berschrift1Zchn"/>
     <w:uiPriority w:val="9"/>
     <w:qFormat/>
     <w:rsid w:val="00C86F4C"/>
@@ -2840,11 +3127,11 @@
       <w:szCs w:val="32"/>
     </w:rPr>
   </w:style>
-  <w:style w:type="paragraph" w:styleId="Heading2">
+  <w:style w:type="paragraph" w:styleId="berschrift2">
     <w:name w:val="heading 2"/>
-    <w:basedOn w:val="Normal"/>
-    <w:next w:val="Normal"/>
-    <w:link w:val="Heading2Char"/>
+    <w:basedOn w:val="Standard"/>
+    <w:next w:val="Standard"/>
+    <w:link w:val="berschrift2Zchn"/>
     <w:uiPriority w:val="9"/>
     <w:unhideWhenUsed/>
     <w:qFormat/>
@@ -2862,11 +3149,11 @@
       <w:szCs w:val="26"/>
     </w:rPr>
   </w:style>
-  <w:style w:type="paragraph" w:styleId="Heading3">
+  <w:style w:type="paragraph" w:styleId="berschrift3">
     <w:name w:val="heading 3"/>
-    <w:basedOn w:val="Normal"/>
-    <w:next w:val="Normal"/>
-    <w:link w:val="Heading3Char"/>
+    <w:basedOn w:val="Standard"/>
+    <w:next w:val="Standard"/>
+    <w:link w:val="berschrift3Zchn"/>
     <w:uiPriority w:val="9"/>
     <w:unhideWhenUsed/>
     <w:qFormat/>
@@ -2884,13 +3171,13 @@
       <w:szCs w:val="24"/>
     </w:rPr>
   </w:style>
-  <w:style w:type="character" w:default="1" w:styleId="DefaultParagraphFont">
+  <w:style w:type="character" w:default="1" w:styleId="Absatz-Standardschriftart">
     <w:name w:val="Default Paragraph Font"/>
     <w:uiPriority w:val="1"/>
     <w:semiHidden/>
     <w:unhideWhenUsed/>
   </w:style>
-  <w:style w:type="table" w:default="1" w:styleId="TableNormal">
+  <w:style w:type="table" w:default="1" w:styleId="NormaleTabelle">
     <w:name w:val="Normal Table"/>
     <w:uiPriority w:val="99"/>
     <w:semiHidden/>
@@ -2905,17 +3192,17 @@
       </w:tblCellMar>
     </w:tblPr>
   </w:style>
-  <w:style w:type="numbering" w:default="1" w:styleId="NoList">
+  <w:style w:type="numbering" w:default="1" w:styleId="KeineListe">
     <w:name w:val="No List"/>
     <w:uiPriority w:val="99"/>
     <w:semiHidden/>
     <w:unhideWhenUsed/>
   </w:style>
-  <w:style w:type="paragraph" w:styleId="Title">
+  <w:style w:type="paragraph" w:styleId="Titel">
     <w:name w:val="Title"/>
-    <w:basedOn w:val="Normal"/>
-    <w:next w:val="Normal"/>
-    <w:link w:val="TitleChar"/>
+    <w:basedOn w:val="Standard"/>
+    <w:next w:val="Standard"/>
+    <w:link w:val="TitelZchn"/>
     <w:uiPriority w:val="10"/>
     <w:qFormat/>
     <w:rsid w:val="00C86F4C"/>
@@ -2931,10 +3218,10 @@
       <w:szCs w:val="56"/>
     </w:rPr>
   </w:style>
-  <w:style w:type="character" w:customStyle="1" w:styleId="TitleChar">
-    <w:name w:val="Title Char"/>
-    <w:basedOn w:val="DefaultParagraphFont"/>
-    <w:link w:val="Title"/>
+  <w:style w:type="character" w:customStyle="1" w:styleId="TitelZchn">
+    <w:name w:val="Titel Zchn"/>
+    <w:basedOn w:val="Absatz-Standardschriftart"/>
+    <w:link w:val="Titel"/>
     <w:uiPriority w:val="10"/>
     <w:rsid w:val="00C86F4C"/>
     <w:rPr>
@@ -2945,10 +3232,10 @@
       <w:szCs w:val="56"/>
     </w:rPr>
   </w:style>
-  <w:style w:type="character" w:customStyle="1" w:styleId="Heading1Char">
-    <w:name w:val="Heading 1 Char"/>
-    <w:basedOn w:val="DefaultParagraphFont"/>
-    <w:link w:val="Heading1"/>
+  <w:style w:type="character" w:customStyle="1" w:styleId="berschrift1Zchn">
+    <w:name w:val="Überschrift 1 Zchn"/>
+    <w:basedOn w:val="Absatz-Standardschriftart"/>
+    <w:link w:val="berschrift1"/>
     <w:uiPriority w:val="9"/>
     <w:rsid w:val="00C86F4C"/>
     <w:rPr>
@@ -2958,10 +3245,10 @@
       <w:szCs w:val="32"/>
     </w:rPr>
   </w:style>
-  <w:style w:type="character" w:customStyle="1" w:styleId="Heading2Char">
-    <w:name w:val="Heading 2 Char"/>
-    <w:basedOn w:val="DefaultParagraphFont"/>
-    <w:link w:val="Heading2"/>
+  <w:style w:type="character" w:customStyle="1" w:styleId="berschrift2Zchn">
+    <w:name w:val="Überschrift 2 Zchn"/>
+    <w:basedOn w:val="Absatz-Standardschriftart"/>
+    <w:link w:val="berschrift2"/>
     <w:uiPriority w:val="9"/>
     <w:rsid w:val="00276070"/>
     <w:rPr>
@@ -2971,9 +3258,9 @@
       <w:szCs w:val="26"/>
     </w:rPr>
   </w:style>
-  <w:style w:type="paragraph" w:styleId="ListParagraph">
+  <w:style w:type="paragraph" w:styleId="Listenabsatz">
     <w:name w:val="List Paragraph"/>
-    <w:basedOn w:val="Normal"/>
+    <w:basedOn w:val="Standard"/>
     <w:uiPriority w:val="34"/>
     <w:qFormat/>
     <w:rsid w:val="00AB0282"/>
@@ -2982,10 +3269,10 @@
       <w:contextualSpacing/>
     </w:pPr>
   </w:style>
-  <w:style w:type="paragraph" w:styleId="BalloonText">
+  <w:style w:type="paragraph" w:styleId="Sprechblasentext">
     <w:name w:val="Balloon Text"/>
-    <w:basedOn w:val="Normal"/>
-    <w:link w:val="BalloonTextChar"/>
+    <w:basedOn w:val="Standard"/>
+    <w:link w:val="SprechblasentextZchn"/>
     <w:uiPriority w:val="99"/>
     <w:semiHidden/>
     <w:unhideWhenUsed/>
@@ -2999,10 +3286,10 @@
       <w:szCs w:val="18"/>
     </w:rPr>
   </w:style>
-  <w:style w:type="character" w:customStyle="1" w:styleId="BalloonTextChar">
-    <w:name w:val="Balloon Text Char"/>
-    <w:basedOn w:val="DefaultParagraphFont"/>
-    <w:link w:val="BalloonText"/>
+  <w:style w:type="character" w:customStyle="1" w:styleId="SprechblasentextZchn">
+    <w:name w:val="Sprechblasentext Zchn"/>
+    <w:basedOn w:val="Absatz-Standardschriftart"/>
+    <w:link w:val="Sprechblasentext"/>
     <w:uiPriority w:val="99"/>
     <w:semiHidden/>
     <w:rsid w:val="007E1FF9"/>
@@ -3012,10 +3299,10 @@
       <w:szCs w:val="18"/>
     </w:rPr>
   </w:style>
-  <w:style w:type="character" w:customStyle="1" w:styleId="Heading3Char">
-    <w:name w:val="Heading 3 Char"/>
-    <w:basedOn w:val="DefaultParagraphFont"/>
-    <w:link w:val="Heading3"/>
+  <w:style w:type="character" w:customStyle="1" w:styleId="berschrift3Zchn">
+    <w:name w:val="Überschrift 3 Zchn"/>
+    <w:basedOn w:val="Absatz-Standardschriftart"/>
+    <w:link w:val="berschrift3"/>
     <w:uiPriority w:val="9"/>
     <w:rsid w:val="00326F21"/>
     <w:rPr>
@@ -3025,9 +3312,9 @@
       <w:szCs w:val="24"/>
     </w:rPr>
   </w:style>
-  <w:style w:type="character" w:styleId="CommentReference">
+  <w:style w:type="character" w:styleId="Kommentarzeichen">
     <w:name w:val="annotation reference"/>
-    <w:basedOn w:val="DefaultParagraphFont"/>
+    <w:basedOn w:val="Absatz-Standardschriftart"/>
     <w:uiPriority w:val="99"/>
     <w:semiHidden/>
     <w:unhideWhenUsed/>
@@ -3037,10 +3324,10 @@
       <w:szCs w:val="16"/>
     </w:rPr>
   </w:style>
-  <w:style w:type="paragraph" w:styleId="CommentText">
+  <w:style w:type="paragraph" w:styleId="Kommentartext">
     <w:name w:val="annotation text"/>
-    <w:basedOn w:val="Normal"/>
-    <w:link w:val="CommentTextChar"/>
+    <w:basedOn w:val="Standard"/>
+    <w:link w:val="KommentartextZchn"/>
     <w:uiPriority w:val="99"/>
     <w:semiHidden/>
     <w:unhideWhenUsed/>
@@ -3053,10 +3340,10 @@
       <w:szCs w:val="20"/>
     </w:rPr>
   </w:style>
-  <w:style w:type="character" w:customStyle="1" w:styleId="CommentTextChar">
-    <w:name w:val="Comment Text Char"/>
-    <w:basedOn w:val="DefaultParagraphFont"/>
-    <w:link w:val="CommentText"/>
+  <w:style w:type="character" w:customStyle="1" w:styleId="KommentartextZchn">
+    <w:name w:val="Kommentartext Zchn"/>
+    <w:basedOn w:val="Absatz-Standardschriftart"/>
+    <w:link w:val="Kommentartext"/>
     <w:uiPriority w:val="99"/>
     <w:semiHidden/>
     <w:rsid w:val="009806D7"/>
@@ -3065,11 +3352,11 @@
       <w:szCs w:val="20"/>
     </w:rPr>
   </w:style>
-  <w:style w:type="paragraph" w:styleId="CommentSubject">
+  <w:style w:type="paragraph" w:styleId="Kommentarthema">
     <w:name w:val="annotation subject"/>
-    <w:basedOn w:val="CommentText"/>
-    <w:next w:val="CommentText"/>
-    <w:link w:val="CommentSubjectChar"/>
+    <w:basedOn w:val="Kommentartext"/>
+    <w:next w:val="Kommentartext"/>
+    <w:link w:val="KommentarthemaZchn"/>
     <w:uiPriority w:val="99"/>
     <w:semiHidden/>
     <w:unhideWhenUsed/>
@@ -3079,10 +3366,10 @@
       <w:bCs/>
     </w:rPr>
   </w:style>
-  <w:style w:type="character" w:customStyle="1" w:styleId="CommentSubjectChar">
-    <w:name w:val="Comment Subject Char"/>
-    <w:basedOn w:val="CommentTextChar"/>
-    <w:link w:val="CommentSubject"/>
+  <w:style w:type="character" w:customStyle="1" w:styleId="KommentarthemaZchn">
+    <w:name w:val="Kommentarthema Zchn"/>
+    <w:basedOn w:val="KommentartextZchn"/>
+    <w:link w:val="Kommentarthema"/>
     <w:uiPriority w:val="99"/>
     <w:semiHidden/>
     <w:rsid w:val="009806D7"/>
@@ -3396,7 +3683,7 @@
 </file>
 
 <file path=customXml/itemProps1.xml><?xml version="1.0" encoding="utf-8"?>
-<ds:datastoreItem xmlns:ds="http://schemas.openxmlformats.org/officeDocument/2006/customXml" ds:itemID="{C47B1471-EA94-4334-BBF7-16BCFB92D533}">
+<ds:datastoreItem xmlns:ds="http://schemas.openxmlformats.org/officeDocument/2006/customXml" ds:itemID="{8A8E8D9B-AA86-46F5-9199-8443825A96D9}">
   <ds:schemaRefs>
     <ds:schemaRef ds:uri="http://schemas.openxmlformats.org/officeDocument/2006/bibliography"/>
   </ds:schemaRefs>

</xml_diff>